<commit_message>
rolling rolling rolling on the river
</commit_message>
<xml_diff>
--- a/Working/HW10_Layers/Kahler_HW10.docx
+++ b/Working/HW10_Layers/Kahler_HW10.docx
@@ -188,14 +188,27 @@
       <w:r>
         <w:t xml:space="preserve">Figure </w:t>
       </w:r>
-      <w:fldSimple w:instr=" SEQ Figure \* ARABIC ">
-        <w:r>
-          <w:rPr>
-            <w:noProof/>
-          </w:rPr>
-          <w:t>1</w:t>
-        </w:r>
-      </w:fldSimple>
+      <w:r>
+        <w:fldChar w:fldCharType="begin"/>
+      </w:r>
+      <w:r>
+        <w:instrText xml:space="preserve"> SEQ Figure \* ARABIC </w:instrText>
+      </w:r>
+      <w:r>
+        <w:fldChar w:fldCharType="separate"/>
+      </w:r>
+      <w:r>
+        <w:rPr>
+          <w:noProof/>
+        </w:rPr>
+        <w:t>1</w:t>
+      </w:r>
+      <w:r>
+        <w:rPr>
+          <w:noProof/>
+        </w:rPr>
+        <w:fldChar w:fldCharType="end"/>
+      </w:r>
       <w:r>
         <w:t xml:space="preserve"> Head transect of the single layer model, and the top and bottom of 3 layer model</w:t>
       </w:r>
@@ -854,6 +867,30 @@
     </w:p>
     <w:p>
       <w:pPr>
+        <w:shd w:val="clear" w:color="auto" w:fill="FFFFFF"/>
+        <w:spacing w:before="240" w:after="240" w:line="240" w:lineRule="auto"/>
+        <w:rPr>
+          <w:rFonts w:ascii="Segoe UI" w:eastAsia="Times New Roman" w:hAnsi="Segoe UI" w:cs="Segoe UI"/>
+          <w:color w:val="24292F"/>
+        </w:rPr>
+      </w:pPr>
+      <w:r>
+        <w:rPr>
+          <w:rFonts w:ascii="Segoe UI" w:eastAsia="Times New Roman" w:hAnsi="Segoe UI" w:cs="Segoe UI"/>
+          <w:color w:val="24292F"/>
+        </w:rPr>
+        <w:t>I started with</w:t>
+      </w:r>
+      <w:r>
+        <w:rPr>
+          <w:rFonts w:ascii="Segoe UI" w:eastAsia="Times New Roman" w:hAnsi="Segoe UI" w:cs="Segoe UI"/>
+          <w:color w:val="24292F"/>
+        </w:rPr>
+        <w:t xml:space="preserve"> an experiment to see how the model would respond to an abrupt change in elevation below the constant head boundary. It was not very useful, but I encountered something interesting: the model seems to hold a ‘memory’ of those top elevation values even after I reset the original elevation file. I am still working on this. </w:t>
+      </w:r>
+    </w:p>
+    <w:p>
+      <w:pPr>
         <w:keepNext/>
         <w:shd w:val="clear" w:color="auto" w:fill="FFFFFF"/>
         <w:spacing w:before="240" w:after="240" w:line="240" w:lineRule="auto"/>
@@ -911,32 +948,220 @@
       <w:r>
         <w:t xml:space="preserve">Figure </w:t>
       </w:r>
-      <w:r>
-        <w:fldChar w:fldCharType="begin"/>
-      </w:r>
-      <w:r>
-        <w:instrText xml:space="preserve"> SEQ Figure \* ARABIC </w:instrText>
-      </w:r>
-      <w:r>
-        <w:fldChar w:fldCharType="separate"/>
-      </w:r>
-      <w:r>
-        <w:rPr>
-          <w:noProof/>
-        </w:rPr>
-        <w:t>4</w:t>
-      </w:r>
-      <w:r>
-        <w:rPr>
-          <w:noProof/>
-        </w:rPr>
-        <w:fldChar w:fldCharType="end"/>
-      </w:r>
+      <w:fldSimple w:instr=" SEQ Figure \* ARABIC ">
+        <w:r>
+          <w:rPr>
+            <w:noProof/>
+          </w:rPr>
+          <w:t>4</w:t>
+        </w:r>
+      </w:fldSimple>
       <w:r>
         <w:t xml:space="preserve"> My experiment drops the top elevation below our constant head boundary. This would imply a confined aquifer and does not make sense for this run.</w:t>
       </w:r>
     </w:p>
     <w:p/>
+    <w:p/>
+    <w:p/>
+    <w:p/>
+    <w:p/>
+    <w:p/>
+    <w:p/>
+    <w:p/>
+    <w:p/>
+    <w:p/>
+    <w:p/>
+    <w:p>
+      <w:pPr>
+        <w:pStyle w:val="Heading2"/>
+        <w:shd w:val="clear" w:color="auto" w:fill="FFFFFF"/>
+        <w:spacing w:before="360" w:beforeAutospacing="0" w:after="240" w:afterAutospacing="0"/>
+        <w:rPr>
+          <w:rFonts w:ascii="Segoe UI" w:hAnsi="Segoe UI" w:cs="Segoe UI"/>
+          <w:color w:val="24292F"/>
+        </w:rPr>
+      </w:pPr>
+      <w:r>
+        <w:rPr>
+          <w:rFonts w:ascii="Segoe UI" w:hAnsi="Segoe UI" w:cs="Segoe UI"/>
+          <w:color w:val="24292F"/>
+        </w:rPr>
+        <w:lastRenderedPageBreak/>
+        <w:t>Glossary</w:t>
+      </w:r>
+      <w:r>
+        <w:rPr>
+          <w:rFonts w:ascii="Segoe UI" w:hAnsi="Segoe UI" w:cs="Segoe UI"/>
+          <w:color w:val="24292F"/>
+        </w:rPr>
+        <w:t xml:space="preserve"> Questions</w:t>
+      </w:r>
+    </w:p>
+    <w:p>
+      <w:pPr>
+        <w:pStyle w:val="NormalWeb"/>
+        <w:numPr>
+          <w:ilvl w:val="0"/>
+          <w:numId w:val="2"/>
+        </w:numPr>
+        <w:shd w:val="clear" w:color="auto" w:fill="FFFFFF"/>
+        <w:spacing w:before="240" w:beforeAutospacing="0" w:after="240" w:afterAutospacing="0"/>
+        <w:rPr>
+          <w:rFonts w:ascii="Segoe UI" w:hAnsi="Segoe UI" w:cs="Segoe UI"/>
+          <w:color w:val="24292F"/>
+          <w:sz w:val="22"/>
+          <w:szCs w:val="22"/>
+        </w:rPr>
+      </w:pPr>
+      <w:r>
+        <w:rPr>
+          <w:rFonts w:ascii="Segoe UI" w:hAnsi="Segoe UI" w:cs="Segoe UI"/>
+          <w:color w:val="24292F"/>
+          <w:sz w:val="22"/>
+          <w:szCs w:val="22"/>
+        </w:rPr>
+        <w:t>Layers: Why do we want multiple layers in our groundwater models? Compare and contrast the different approaches to vertical discretization (briefly describe different approaches and discuss their strengths and weaknesses).</w:t>
+      </w:r>
+    </w:p>
+    <w:p>
+      <w:pPr>
+        <w:pStyle w:val="NormalWeb"/>
+        <w:shd w:val="clear" w:color="auto" w:fill="FFFFFF"/>
+        <w:spacing w:before="240" w:beforeAutospacing="0" w:after="240" w:afterAutospacing="0"/>
+        <w:rPr>
+          <w:rFonts w:ascii="Segoe UI" w:hAnsi="Segoe UI" w:cs="Segoe UI"/>
+          <w:color w:val="24292F"/>
+          <w:sz w:val="22"/>
+          <w:szCs w:val="22"/>
+        </w:rPr>
+      </w:pPr>
+      <w:r>
+        <w:rPr>
+          <w:rFonts w:ascii="Segoe UI" w:hAnsi="Segoe UI" w:cs="Segoe UI"/>
+          <w:color w:val="24292F"/>
+          <w:sz w:val="22"/>
+          <w:szCs w:val="22"/>
+        </w:rPr>
+        <w:t xml:space="preserve">Adding model layers is a way to represent real subsurface geologic units and groundwater flow properties’ distribution. </w:t>
+      </w:r>
+      <w:r>
+        <w:rPr>
+          <w:rFonts w:ascii="Segoe UI" w:hAnsi="Segoe UI" w:cs="Segoe UI"/>
+          <w:color w:val="24292F"/>
+          <w:sz w:val="22"/>
+          <w:szCs w:val="22"/>
+        </w:rPr>
+        <w:t>Strengths and weaknesses exist in the tradeoff between complexity, computational expense, and what the available data can actually support. Simple vertical discretization requires less data and run time, but simplification also affects the model’s usefulness and may add bias.</w:t>
+      </w:r>
+    </w:p>
+    <w:p>
+      <w:pPr>
+        <w:pStyle w:val="NormalWeb"/>
+        <w:shd w:val="clear" w:color="auto" w:fill="FFFFFF"/>
+        <w:spacing w:before="240" w:beforeAutospacing="0" w:after="240" w:afterAutospacing="0"/>
+        <w:rPr>
+          <w:rFonts w:ascii="Segoe UI" w:hAnsi="Segoe UI" w:cs="Segoe UI"/>
+          <w:color w:val="24292F"/>
+          <w:sz w:val="22"/>
+          <w:szCs w:val="22"/>
+        </w:rPr>
+      </w:pPr>
+    </w:p>
+    <w:p>
+      <w:pPr>
+        <w:pStyle w:val="NormalWeb"/>
+        <w:numPr>
+          <w:ilvl w:val="0"/>
+          <w:numId w:val="2"/>
+        </w:numPr>
+        <w:shd w:val="clear" w:color="auto" w:fill="FFFFFF"/>
+        <w:spacing w:before="240" w:beforeAutospacing="0" w:after="240" w:afterAutospacing="0"/>
+        <w:rPr>
+          <w:rFonts w:ascii="Segoe UI" w:hAnsi="Segoe UI" w:cs="Segoe UI"/>
+          <w:color w:val="24292F"/>
+          <w:sz w:val="22"/>
+          <w:szCs w:val="22"/>
+        </w:rPr>
+      </w:pPr>
+      <w:r>
+        <w:rPr>
+          <w:rFonts w:ascii="Segoe UI" w:hAnsi="Segoe UI" w:cs="Segoe UI"/>
+          <w:color w:val="24292F"/>
+          <w:sz w:val="22"/>
+          <w:szCs w:val="22"/>
+        </w:rPr>
+        <w:t>Discretization: What are the pros and cons of adding more layers to a model? Are there considerations for vertical discretization that are different from horizontal discretization?</w:t>
+      </w:r>
+    </w:p>
+    <w:p>
+      <w:pPr>
+        <w:pStyle w:val="NormalWeb"/>
+        <w:shd w:val="clear" w:color="auto" w:fill="FFFFFF"/>
+        <w:spacing w:before="240" w:beforeAutospacing="0" w:after="240" w:afterAutospacing="0"/>
+        <w:rPr>
+          <w:rFonts w:ascii="Segoe UI" w:hAnsi="Segoe UI" w:cs="Segoe UI"/>
+          <w:color w:val="24292F"/>
+          <w:sz w:val="22"/>
+          <w:szCs w:val="22"/>
+        </w:rPr>
+      </w:pPr>
+      <w:r>
+        <w:rPr>
+          <w:rFonts w:ascii="Segoe UI" w:hAnsi="Segoe UI" w:cs="Segoe UI"/>
+          <w:color w:val="24292F"/>
+          <w:sz w:val="22"/>
+          <w:szCs w:val="22"/>
+        </w:rPr>
+        <w:t xml:space="preserve">In simple language, adding more layers to a model increases complexity and uncertainty if the data are insufficient to support additional layers. Vertical discretization requires additional considerations than horizontal alone, such as whether to distort model cells to conform to thickness. This is not a concern for horizontal discretization. </w:t>
+      </w:r>
+    </w:p>
+    <w:p>
+      <w:pPr>
+        <w:pStyle w:val="NormalWeb"/>
+        <w:shd w:val="clear" w:color="auto" w:fill="FFFFFF"/>
+        <w:spacing w:before="240" w:beforeAutospacing="0" w:after="240" w:afterAutospacing="0"/>
+        <w:rPr>
+          <w:rFonts w:ascii="Segoe UI" w:hAnsi="Segoe UI" w:cs="Segoe UI"/>
+          <w:color w:val="24292F"/>
+          <w:sz w:val="22"/>
+          <w:szCs w:val="22"/>
+        </w:rPr>
+      </w:pPr>
+    </w:p>
+    <w:p>
+      <w:pPr>
+        <w:pStyle w:val="NormalWeb"/>
+        <w:numPr>
+          <w:ilvl w:val="0"/>
+          <w:numId w:val="2"/>
+        </w:numPr>
+        <w:shd w:val="clear" w:color="auto" w:fill="FFFFFF"/>
+        <w:spacing w:before="240" w:beforeAutospacing="0" w:after="240" w:afterAutospacing="0"/>
+        <w:rPr>
+          <w:rFonts w:ascii="Segoe UI" w:hAnsi="Segoe UI" w:cs="Segoe UI"/>
+          <w:color w:val="24292F"/>
+          <w:sz w:val="22"/>
+          <w:szCs w:val="22"/>
+        </w:rPr>
+      </w:pPr>
+      <w:r>
+        <w:rPr>
+          <w:rFonts w:ascii="Segoe UI" w:hAnsi="Segoe UI" w:cs="Segoe UI"/>
+          <w:color w:val="24292F"/>
+          <w:sz w:val="22"/>
+          <w:szCs w:val="22"/>
+        </w:rPr>
+        <w:t>Stream Aquifer Exchange: How is water exchanged between a stream and an underlying aquifer? Include the following concepts: (dis)connected streams; streambed hydraulic conductivity; boundary condition type; and coupled models.</w:t>
+      </w:r>
+    </w:p>
+    <w:p>
+      <w:r>
+        <w:t>Stream-aquifer exchange can happen in many different ways, or not at all, which has made it challenging to gain legal recognition of their relation. Gaining streams receive contributions from a shallow water table near the surface; losing streams are fed by other sources such as snowmelt and runoff and experience loss through infiltration along the length of the course. The infiltration loss is determined by the streambed hydraulic conductivity. Coupled models attempt to capture the interaction between surface and subsurface systems</w:t>
+      </w:r>
+      <w:r>
+        <w:t xml:space="preserve">, for instance GSFLOW. </w:t>
+      </w:r>
+    </w:p>
     <w:sectPr>
       <w:pgSz w:w="12240" w:h="15840"/>
       <w:pgMar w:top="1440" w:right="1440" w:bottom="1440" w:left="1440" w:header="720" w:footer="720" w:gutter="0"/>
@@ -950,6 +1175,111 @@
 <file path=word/numbering.xml><?xml version="1.0" encoding="utf-8"?>
 <w:numbering xmlns:wpc="http://schemas.microsoft.com/office/word/2010/wordprocessingCanvas" xmlns:cx="http://schemas.microsoft.com/office/drawing/2014/chartex" xmlns:cx1="http://schemas.microsoft.com/office/drawing/2015/9/8/chartex" xmlns:cx2="http://schemas.microsoft.com/office/drawing/2015/10/21/chartex" xmlns:cx3="http://schemas.microsoft.com/office/drawing/2016/5/9/chartex" xmlns:cx4="http://schemas.microsoft.com/office/drawing/2016/5/10/chartex" xmlns:cx5="http://schemas.microsoft.com/office/drawing/2016/5/11/chartex" xmlns:cx6="http://schemas.microsoft.com/office/drawing/2016/5/12/chartex" xmlns:cx7="http://schemas.microsoft.com/office/drawing/2016/5/13/chartex" xmlns:cx8="http://schemas.microsoft.com/office/drawing/2016/5/14/chartex" xmlns:mc="http://schemas.openxmlformats.org/markup-compatibility/2006" xmlns:aink="http://schemas.microsoft.com/office/drawing/2016/ink" xmlns:am3d="http://schemas.microsoft.com/office/drawing/2017/model3d" xmlns:o="urn:schemas-microsoft-com:office:office" xmlns:r="http://schemas.openxmlformats.org/officeDocument/2006/relationships" xmlns:m="http://schemas.openxmlformats.org/officeDocument/2006/math" xmlns:v="urn:schemas-microsoft-com:vml" xmlns:wp14="http://schemas.microsoft.com/office/word/2010/wordprocessingDrawing" xmlns:wp="http://schemas.openxmlformats.org/drawingml/2006/wordprocessingDrawing" xmlns:w10="urn:schemas-microsoft-com:office:word" xmlns:w="http://schemas.openxmlformats.org/wordprocessingml/2006/main" xmlns:w14="http://schemas.microsoft.com/office/word/2010/wordml" xmlns:w15="http://schemas.microsoft.com/office/word/2012/wordml" xmlns:w16cex="http://schemas.microsoft.com/office/word/2018/wordml/cex" xmlns:w16cid="http://schemas.microsoft.com/office/word/2016/wordml/cid" xmlns:w16="http://schemas.microsoft.com/office/word/2018/wordml" xmlns:w16sdtdh="http://schemas.microsoft.com/office/word/2020/wordml/sdtdatahash" xmlns:w16se="http://schemas.microsoft.com/office/word/2015/wordml/symex" xmlns:wpg="http://schemas.microsoft.com/office/word/2010/wordprocessingGroup" xmlns:wpi="http://schemas.microsoft.com/office/word/2010/wordprocessingInk" xmlns:wne="http://schemas.microsoft.com/office/word/2006/wordml" xmlns:wps="http://schemas.microsoft.com/office/word/2010/wordprocessingShape" mc:Ignorable="w14 w15 w16se w16cid w16 w16cex w16sdtdh wp14">
   <w:abstractNum w:abstractNumId="0" w15:restartNumberingAfterBreak="0">
+    <w:nsid w:val="1A282EB4"/>
+    <w:multiLevelType w:val="multilevel"/>
+    <w:tmpl w:val="DA546DA0"/>
+    <w:lvl w:ilvl="0">
+      <w:start w:val="1"/>
+      <w:numFmt w:val="decimal"/>
+      <w:lvlText w:val="%1."/>
+      <w:lvlJc w:val="left"/>
+      <w:pPr>
+        <w:tabs>
+          <w:tab w:val="num" w:pos="720"/>
+        </w:tabs>
+        <w:ind w:left="720" w:hanging="360"/>
+      </w:pPr>
+    </w:lvl>
+    <w:lvl w:ilvl="1" w:tentative="1">
+      <w:numFmt w:val="decimal"/>
+      <w:lvlText w:val="%2."/>
+      <w:lvlJc w:val="left"/>
+      <w:pPr>
+        <w:tabs>
+          <w:tab w:val="num" w:pos="1440"/>
+        </w:tabs>
+        <w:ind w:left="1440" w:hanging="360"/>
+      </w:pPr>
+    </w:lvl>
+    <w:lvl w:ilvl="2" w:tentative="1">
+      <w:numFmt w:val="decimal"/>
+      <w:lvlText w:val="%3."/>
+      <w:lvlJc w:val="left"/>
+      <w:pPr>
+        <w:tabs>
+          <w:tab w:val="num" w:pos="2160"/>
+        </w:tabs>
+        <w:ind w:left="2160" w:hanging="360"/>
+      </w:pPr>
+    </w:lvl>
+    <w:lvl w:ilvl="3" w:tentative="1">
+      <w:numFmt w:val="decimal"/>
+      <w:lvlText w:val="%4."/>
+      <w:lvlJc w:val="left"/>
+      <w:pPr>
+        <w:tabs>
+          <w:tab w:val="num" w:pos="2880"/>
+        </w:tabs>
+        <w:ind w:left="2880" w:hanging="360"/>
+      </w:pPr>
+    </w:lvl>
+    <w:lvl w:ilvl="4" w:tentative="1">
+      <w:numFmt w:val="decimal"/>
+      <w:lvlText w:val="%5."/>
+      <w:lvlJc w:val="left"/>
+      <w:pPr>
+        <w:tabs>
+          <w:tab w:val="num" w:pos="3600"/>
+        </w:tabs>
+        <w:ind w:left="3600" w:hanging="360"/>
+      </w:pPr>
+    </w:lvl>
+    <w:lvl w:ilvl="5" w:tentative="1">
+      <w:numFmt w:val="decimal"/>
+      <w:lvlText w:val="%6."/>
+      <w:lvlJc w:val="left"/>
+      <w:pPr>
+        <w:tabs>
+          <w:tab w:val="num" w:pos="4320"/>
+        </w:tabs>
+        <w:ind w:left="4320" w:hanging="360"/>
+      </w:pPr>
+    </w:lvl>
+    <w:lvl w:ilvl="6" w:tentative="1">
+      <w:numFmt w:val="decimal"/>
+      <w:lvlText w:val="%7."/>
+      <w:lvlJc w:val="left"/>
+      <w:pPr>
+        <w:tabs>
+          <w:tab w:val="num" w:pos="5040"/>
+        </w:tabs>
+        <w:ind w:left="5040" w:hanging="360"/>
+      </w:pPr>
+    </w:lvl>
+    <w:lvl w:ilvl="7" w:tentative="1">
+      <w:numFmt w:val="decimal"/>
+      <w:lvlText w:val="%8."/>
+      <w:lvlJc w:val="left"/>
+      <w:pPr>
+        <w:tabs>
+          <w:tab w:val="num" w:pos="5760"/>
+        </w:tabs>
+        <w:ind w:left="5760" w:hanging="360"/>
+      </w:pPr>
+    </w:lvl>
+    <w:lvl w:ilvl="8" w:tentative="1">
+      <w:numFmt w:val="decimal"/>
+      <w:lvlText w:val="%9."/>
+      <w:lvlJc w:val="left"/>
+      <w:pPr>
+        <w:tabs>
+          <w:tab w:val="num" w:pos="6480"/>
+        </w:tabs>
+        <w:ind w:left="6480" w:hanging="360"/>
+      </w:pPr>
+    </w:lvl>
+  </w:abstractNum>
+  <w:abstractNum w:abstractNumId="1" w15:restartNumberingAfterBreak="0">
     <w:nsid w:val="7373438F"/>
     <w:multiLevelType w:val="multilevel"/>
     <w:tmpl w:val="1292B3AC"/>
@@ -1055,6 +1385,9 @@
     </w:lvl>
   </w:abstractNum>
   <w:num w:numId="1" w16cid:durableId="1755466266">
+    <w:abstractNumId w:val="1"/>
+  </w:num>
+  <w:num w:numId="2" w16cid:durableId="677346383">
     <w:abstractNumId w:val="0"/>
   </w:num>
 </w:numbering>

</xml_diff>